<commit_message>
Trying to fix login links
</commit_message>
<xml_diff>
--- a/Project Exam 1.docx
+++ b/Project Exam 1.docx
@@ -6,31 +6,35 @@
       <w:pPr>
         <w:pStyle w:val="Tittel"/>
         <w:jc w:val="center"/>
+        <w:rPr>
+          <w:lang w:val="en-US"/>
+        </w:rPr>
       </w:pPr>
       <w:r>
-        <w:t xml:space="preserve">Project </w:t>
-      </w:r>
-      <w:proofErr w:type="spellStart"/>
-      <w:r>
-        <w:t>Exam</w:t>
-      </w:r>
-      <w:proofErr w:type="spellEnd"/>
-      <w:r>
-        <w:t xml:space="preserve"> 1</w:t>
+        <w:rPr>
+          <w:lang w:val="en-US"/>
+        </w:rPr>
+        <w:t>Project Exam 1</w:t>
       </w:r>
     </w:p>
-    <w:p/>
     <w:p>
+      <w:pPr>
+        <w:rPr>
+          <w:lang w:val="en-US"/>
+        </w:rPr>
+      </w:pPr>
+    </w:p>
+    <w:p>
+      <w:pPr>
+        <w:rPr>
+          <w:lang w:val="en-US"/>
+        </w:rPr>
+      </w:pPr>
       <w:r>
-        <w:t xml:space="preserve">Link to GitHub </w:t>
-      </w:r>
-      <w:proofErr w:type="spellStart"/>
-      <w:r>
-        <w:t>repository</w:t>
-      </w:r>
-      <w:proofErr w:type="spellEnd"/>
-      <w:r>
-        <w:t>:</w:t>
+        <w:rPr>
+          <w:lang w:val="en-US"/>
+        </w:rPr>
+        <w:t>Link to GitHub repository:</w:t>
       </w:r>
     </w:p>
     <w:p>
@@ -40,25 +44,17 @@
           <w:ilvl w:val="0"/>
           <w:numId w:val="1"/>
         </w:numPr>
+        <w:rPr>
+          <w:lang w:val="en-US"/>
+        </w:rPr>
       </w:pPr>
       <w:hyperlink r:id="rId5" w:history="1">
         <w:r>
           <w:rPr>
             <w:rStyle w:val="Hyperkobling"/>
+            <w:lang w:val="en-US"/>
           </w:rPr>
-          <w:t>https://github.com/vicbro0</w:t>
-        </w:r>
-        <w:r>
-          <w:rPr>
-            <w:rStyle w:val="Hyperkobling"/>
-          </w:rPr>
-          <w:t>0</w:t>
-        </w:r>
-        <w:r>
-          <w:rPr>
-            <w:rStyle w:val="Hyperkobling"/>
-          </w:rPr>
-          <w:t>/Exam-project-1</w:t>
+          <w:t>https://github.com/vicbro00/Exam-project-1</w:t>
         </w:r>
       </w:hyperlink>
     </w:p>
@@ -112,21 +108,21 @@
             <w:rStyle w:val="Hyperkobling"/>
             <w:lang w:val="en-US"/>
           </w:rPr>
-          <w:t>https://vicbro00.github.io/Ex</w:t>
+          <w:t>https://norofffeu.github.io/FED1-</w:t>
         </w:r>
         <w:r>
           <w:rPr>
             <w:rStyle w:val="Hyperkobling"/>
             <w:lang w:val="en-US"/>
           </w:rPr>
-          <w:t>a</w:t>
+          <w:t>P</w:t>
         </w:r>
         <w:r>
           <w:rPr>
             <w:rStyle w:val="Hyperkobling"/>
             <w:lang w:val="en-US"/>
           </w:rPr>
-          <w:t>m-project-1/index.html</w:t>
+          <w:t>E1-vicbro00/</w:t>
         </w:r>
       </w:hyperlink>
     </w:p>
@@ -160,21 +156,21 @@
             <w:rStyle w:val="Hyperkobling"/>
             <w:lang w:val="en-US"/>
           </w:rPr>
-          <w:t>https://hotviewlabs-vic</w:t>
+          <w:t>https://hotviewlabs-vic.netl</w:t>
         </w:r>
         <w:r>
           <w:rPr>
             <w:rStyle w:val="Hyperkobling"/>
             <w:lang w:val="en-US"/>
           </w:rPr>
-          <w:t>.</w:t>
+          <w:t>i</w:t>
         </w:r>
         <w:r>
           <w:rPr>
             <w:rStyle w:val="Hyperkobling"/>
             <w:lang w:val="en-US"/>
           </w:rPr>
-          <w:t>netlify.app/</w:t>
+          <w:t>fy.app/</w:t>
         </w:r>
       </w:hyperlink>
     </w:p>
@@ -238,7 +234,7 @@
             <w:rStyle w:val="Hyperkobling"/>
             <w:lang w:val="en-US"/>
           </w:rPr>
-          <w:t>https://github.com/users/vicbro00/projects/10</w:t>
+          <w:t>https://github.com/orgs/NoroffFEU/projects/260</w:t>
         </w:r>
       </w:hyperlink>
     </w:p>
@@ -366,7 +362,7 @@
   <w:abstractNum w:abstractNumId="0" w15:restartNumberingAfterBreak="0">
     <w:nsid w:val="08CF11F8"/>
     <w:multiLevelType w:val="hybridMultilevel"/>
-    <w:tmpl w:val="1C9270AC"/>
+    <w:tmpl w:val="14E6FF14"/>
     <w:lvl w:ilvl="0" w:tplc="04140001">
       <w:start w:val="1"/>
       <w:numFmt w:val="bullet"/>

</xml_diff>